<commit_message>
Addet Identity properly and updated documentation.
</commit_message>
<xml_diff>
--- a/Additional material/Database design.docx
+++ b/Additional material/Database design.docx
@@ -4,14 +4,32 @@
   <w:body>
     <w:p>
       <w:r>
-        <w:t>Database struktur oversigt BurgerBackend (wip)</w:t>
+        <w:t xml:space="preserve">Database struktur oversigt </w:t>
+      </w:r>
+      <w:proofErr w:type="spellStart"/>
+      <w:r>
+        <w:t>BurgerBackend</w:t>
+      </w:r>
+      <w:proofErr w:type="spellEnd"/>
+      <w:r>
+        <w:t xml:space="preserve"> (</w:t>
+      </w:r>
+      <w:proofErr w:type="spellStart"/>
+      <w:r>
+        <w:t>wip</w:t>
+      </w:r>
+      <w:proofErr w:type="spellEnd"/>
+      <w:r>
+        <w:t>)</w:t>
       </w:r>
     </w:p>
     <w:p/>
     <w:p>
+      <w:proofErr w:type="spellStart"/>
       <w:r>
         <w:t>BurgerBackendData</w:t>
       </w:r>
+      <w:proofErr w:type="spellEnd"/>
     </w:p>
     <w:p>
       <w:pPr>
@@ -21,9 +39,11 @@
           <w:numId w:val="1"/>
         </w:numPr>
       </w:pPr>
+      <w:proofErr w:type="spellStart"/>
       <w:r>
         <w:t>BurgerSpots</w:t>
       </w:r>
+      <w:proofErr w:type="spellEnd"/>
     </w:p>
     <w:p>
       <w:pPr>
@@ -34,7 +54,21 @@
         </w:numPr>
       </w:pPr>
       <w:r>
-        <w:t>Id INT PK IDENTITY(1,1)</w:t>
+        <w:t xml:space="preserve">Id INT PK </w:t>
+      </w:r>
+      <w:proofErr w:type="gramStart"/>
+      <w:r>
+        <w:t>IDENTITY(</w:t>
+      </w:r>
+      <w:proofErr w:type="gramEnd"/>
+      <w:r>
+        <w:t>1,</w:t>
+      </w:r>
+      <w:r>
+        <w:t xml:space="preserve"> </w:t>
+      </w:r>
+      <w:r>
+        <w:t>1)</w:t>
       </w:r>
     </w:p>
     <w:p>
@@ -45,8 +79,21 @@
           <w:numId w:val="1"/>
         </w:numPr>
       </w:pPr>
-      <w:r>
-        <w:t>SpotName NVARCHAR(200) NOTNULL</w:t>
+      <w:proofErr w:type="spellStart"/>
+      <w:r>
+        <w:t>SpotName</w:t>
+      </w:r>
+      <w:proofErr w:type="spellEnd"/>
+      <w:r>
+        <w:t xml:space="preserve"> </w:t>
+      </w:r>
+      <w:proofErr w:type="gramStart"/>
+      <w:r>
+        <w:t>NVARCHAR(</w:t>
+      </w:r>
+      <w:proofErr w:type="gramEnd"/>
+      <w:r>
+        <w:t>200) NOTNULL</w:t>
       </w:r>
     </w:p>
     <w:p>
@@ -57,8 +104,21 @@
           <w:numId w:val="1"/>
         </w:numPr>
       </w:pPr>
-      <w:r>
-        <w:t>SpotAddress NVARCHAR(200) NOTNULL</w:t>
+      <w:proofErr w:type="spellStart"/>
+      <w:r>
+        <w:t>SpotAddress</w:t>
+      </w:r>
+      <w:proofErr w:type="spellEnd"/>
+      <w:r>
+        <w:t xml:space="preserve"> </w:t>
+      </w:r>
+      <w:proofErr w:type="gramStart"/>
+      <w:r>
+        <w:t>NVARCHAR(</w:t>
+      </w:r>
+      <w:proofErr w:type="gramEnd"/>
+      <w:r>
+        <w:t>200) NOTNULL</w:t>
       </w:r>
     </w:p>
     <w:p>
@@ -69,8 +129,27 @@
           <w:numId w:val="1"/>
         </w:numPr>
       </w:pPr>
-      <w:r>
-        <w:t>CoordinateLat DECIMAL(18,14) NOTNULL</w:t>
+      <w:proofErr w:type="spellStart"/>
+      <w:r>
+        <w:t>CoordinateLat</w:t>
+      </w:r>
+      <w:proofErr w:type="spellEnd"/>
+      <w:r>
+        <w:t xml:space="preserve"> </w:t>
+      </w:r>
+      <w:proofErr w:type="gramStart"/>
+      <w:r>
+        <w:t>DECIMAL(</w:t>
+      </w:r>
+      <w:proofErr w:type="gramEnd"/>
+      <w:r>
+        <w:t>18,</w:t>
+      </w:r>
+      <w:r>
+        <w:t xml:space="preserve"> </w:t>
+      </w:r>
+      <w:r>
+        <w:t>14) NOTNULL</w:t>
       </w:r>
     </w:p>
     <w:p>
@@ -81,8 +160,27 @@
           <w:numId w:val="1"/>
         </w:numPr>
       </w:pPr>
-      <w:r>
-        <w:t>CoordinateLon DECIMAL(18,14) NOTNULL</w:t>
+      <w:proofErr w:type="spellStart"/>
+      <w:r>
+        <w:t>CoordinateLon</w:t>
+      </w:r>
+      <w:proofErr w:type="spellEnd"/>
+      <w:r>
+        <w:t xml:space="preserve"> </w:t>
+      </w:r>
+      <w:proofErr w:type="gramStart"/>
+      <w:r>
+        <w:t>DECIMAL(</w:t>
+      </w:r>
+      <w:proofErr w:type="gramEnd"/>
+      <w:r>
+        <w:t>18,</w:t>
+      </w:r>
+      <w:r>
+        <w:t xml:space="preserve"> </w:t>
+      </w:r>
+      <w:r>
+        <w:t>14) NOTNULL</w:t>
       </w:r>
     </w:p>
     <w:p>
@@ -93,8 +191,24 @@
           <w:numId w:val="1"/>
         </w:numPr>
       </w:pPr>
-      <w:r>
-        <w:t>OpenTimes NVARCHAR(200)</w:t>
+      <w:proofErr w:type="spellStart"/>
+      <w:r>
+        <w:t>OpenTimes</w:t>
+      </w:r>
+      <w:proofErr w:type="spellEnd"/>
+      <w:r>
+        <w:t xml:space="preserve"> </w:t>
+      </w:r>
+      <w:proofErr w:type="gramStart"/>
+      <w:r>
+        <w:t>NVARCHAR(</w:t>
+      </w:r>
+      <w:proofErr w:type="gramEnd"/>
+      <w:r>
+        <w:t>5</w:t>
+      </w:r>
+      <w:r>
+        <w:t>00)</w:t>
       </w:r>
       <w:r>
         <w:t xml:space="preserve"> NULL</w:t>
@@ -108,8 +222,13 @@
           <w:numId w:val="1"/>
         </w:numPr>
       </w:pPr>
-      <w:r>
-        <w:t>LastEditAt DATETIME2 NOTNULL</w:t>
+      <w:proofErr w:type="spellStart"/>
+      <w:r>
+        <w:t>LastEditAt</w:t>
+      </w:r>
+      <w:proofErr w:type="spellEnd"/>
+      <w:r>
+        <w:t xml:space="preserve"> DATETIME2 NOTNULL</w:t>
       </w:r>
     </w:p>
     <w:p>
@@ -123,11 +242,41 @@
           <w:lang w:val="en-US"/>
         </w:rPr>
       </w:pPr>
-      <w:r>
-        <w:rPr>
-          <w:lang w:val="en-US"/>
-        </w:rPr>
-        <w:t>LastEditBy INT FOREIGNKEY(UserProfile, Id) NULL</w:t>
+      <w:proofErr w:type="spellStart"/>
+      <w:r>
+        <w:rPr>
+          <w:lang w:val="en-US"/>
+        </w:rPr>
+        <w:t>LastEditBy</w:t>
+      </w:r>
+      <w:proofErr w:type="spellEnd"/>
+      <w:r>
+        <w:rPr>
+          <w:lang w:val="en-US"/>
+        </w:rPr>
+        <w:t xml:space="preserve"> INT </w:t>
+      </w:r>
+      <w:proofErr w:type="gramStart"/>
+      <w:r>
+        <w:rPr>
+          <w:lang w:val="en-US"/>
+        </w:rPr>
+        <w:t>FOREIGNKEY(</w:t>
+      </w:r>
+      <w:proofErr w:type="spellStart"/>
+      <w:proofErr w:type="gramEnd"/>
+      <w:r>
+        <w:rPr>
+          <w:lang w:val="en-US"/>
+        </w:rPr>
+        <w:t>UserProfile</w:t>
+      </w:r>
+      <w:proofErr w:type="spellEnd"/>
+      <w:r>
+        <w:rPr>
+          <w:lang w:val="en-US"/>
+        </w:rPr>
+        <w:t>, Id) NULL</w:t>
       </w:r>
     </w:p>
     <w:p>
@@ -138,9 +287,11 @@
           <w:numId w:val="1"/>
         </w:numPr>
       </w:pPr>
+      <w:proofErr w:type="spellStart"/>
       <w:r>
         <w:t>UserReview</w:t>
       </w:r>
+      <w:proofErr w:type="spellEnd"/>
     </w:p>
     <w:p>
       <w:pPr>
@@ -154,7 +305,21 @@
         <w:t xml:space="preserve">Id </w:t>
       </w:r>
       <w:r>
-        <w:t>INT PK IDENTITY(1,1)</w:t>
+        <w:t xml:space="preserve">INT PK </w:t>
+      </w:r>
+      <w:proofErr w:type="gramStart"/>
+      <w:r>
+        <w:t>IDENTITY(</w:t>
+      </w:r>
+      <w:proofErr w:type="gramEnd"/>
+      <w:r>
+        <w:t>1,</w:t>
+      </w:r>
+      <w:r>
+        <w:t xml:space="preserve"> </w:t>
+      </w:r>
+      <w:r>
+        <w:t>1)</w:t>
       </w:r>
     </w:p>
     <w:p>
@@ -168,24 +333,42 @@
           <w:lang w:val="en-US"/>
         </w:rPr>
       </w:pPr>
-      <w:r>
-        <w:rPr>
-          <w:lang w:val="en-US"/>
-        </w:rPr>
-        <w:t xml:space="preserve">SpotId </w:t>
-      </w:r>
-      <w:r>
-        <w:rPr>
-          <w:lang w:val="en-US"/>
-        </w:rPr>
-        <w:t>INT FOREIGNKEY(</w:t>
-      </w:r>
+      <w:proofErr w:type="spellStart"/>
+      <w:r>
+        <w:rPr>
+          <w:lang w:val="en-US"/>
+        </w:rPr>
+        <w:t>SpotId</w:t>
+      </w:r>
+      <w:proofErr w:type="spellEnd"/>
+      <w:r>
+        <w:rPr>
+          <w:lang w:val="en-US"/>
+        </w:rPr>
+        <w:t xml:space="preserve"> </w:t>
+      </w:r>
+      <w:r>
+        <w:rPr>
+          <w:lang w:val="en-US"/>
+        </w:rPr>
+        <w:t xml:space="preserve">INT </w:t>
+      </w:r>
+      <w:proofErr w:type="gramStart"/>
+      <w:r>
+        <w:rPr>
+          <w:lang w:val="en-US"/>
+        </w:rPr>
+        <w:t>FOREIGNKEY(</w:t>
+      </w:r>
+      <w:proofErr w:type="spellStart"/>
+      <w:proofErr w:type="gramEnd"/>
       <w:r>
         <w:rPr>
           <w:lang w:val="en-US"/>
         </w:rPr>
         <w:t>BurgerSpots</w:t>
       </w:r>
+      <w:proofErr w:type="spellEnd"/>
       <w:r>
         <w:rPr>
           <w:lang w:val="en-US"/>
@@ -210,17 +393,47 @@
           <w:lang w:val="en-US"/>
         </w:rPr>
       </w:pPr>
-      <w:r>
-        <w:rPr>
-          <w:lang w:val="en-US"/>
-        </w:rPr>
-        <w:t xml:space="preserve">UserId </w:t>
-      </w:r>
-      <w:r>
-        <w:rPr>
-          <w:lang w:val="en-US"/>
-        </w:rPr>
-        <w:t>INT FOREIGNKEY(UserProfile, Id)</w:t>
+      <w:proofErr w:type="spellStart"/>
+      <w:r>
+        <w:rPr>
+          <w:lang w:val="en-US"/>
+        </w:rPr>
+        <w:t>UserId</w:t>
+      </w:r>
+      <w:proofErr w:type="spellEnd"/>
+      <w:r>
+        <w:rPr>
+          <w:lang w:val="en-US"/>
+        </w:rPr>
+        <w:t xml:space="preserve"> </w:t>
+      </w:r>
+      <w:r>
+        <w:rPr>
+          <w:lang w:val="en-US"/>
+        </w:rPr>
+        <w:t xml:space="preserve">INT </w:t>
+      </w:r>
+      <w:proofErr w:type="gramStart"/>
+      <w:r>
+        <w:rPr>
+          <w:lang w:val="en-US"/>
+        </w:rPr>
+        <w:t>FOREIGNKEY(</w:t>
+      </w:r>
+      <w:proofErr w:type="spellStart"/>
+      <w:proofErr w:type="gramEnd"/>
+      <w:r>
+        <w:rPr>
+          <w:lang w:val="en-US"/>
+        </w:rPr>
+        <w:t>UserProfile</w:t>
+      </w:r>
+      <w:proofErr w:type="spellEnd"/>
+      <w:r>
+        <w:rPr>
+          <w:lang w:val="en-US"/>
+        </w:rPr>
+        <w:t>, Id)</w:t>
       </w:r>
       <w:r>
         <w:rPr>
@@ -240,8 +453,13 @@
           <w:lang w:val="en-US"/>
         </w:rPr>
       </w:pPr>
-      <w:r>
-        <w:t>CreatedAt DATETIME2 NOTNULL</w:t>
+      <w:proofErr w:type="spellStart"/>
+      <w:r>
+        <w:t>CreatedAt</w:t>
+      </w:r>
+      <w:proofErr w:type="spellEnd"/>
+      <w:r>
+        <w:t xml:space="preserve"> DATETIME2 NOTNULL</w:t>
       </w:r>
     </w:p>
     <w:p>
@@ -255,8 +473,13 @@
           <w:lang w:val="en-US"/>
         </w:rPr>
       </w:pPr>
-      <w:r>
-        <w:t>LastEditAt DATETIME2 NOTNULL</w:t>
+      <w:proofErr w:type="spellStart"/>
+      <w:r>
+        <w:t>LastEditAt</w:t>
+      </w:r>
+      <w:proofErr w:type="spellEnd"/>
+      <w:r>
+        <w:t xml:space="preserve"> DATETIME2 NOTNULL</w:t>
       </w:r>
     </w:p>
     <w:p>
@@ -271,7 +494,15 @@
         </w:rPr>
       </w:pPr>
       <w:r>
-        <w:t>Score FLOAT(53) NULL</w:t>
+        <w:t xml:space="preserve">Score </w:t>
+      </w:r>
+      <w:proofErr w:type="gramStart"/>
+      <w:r>
+        <w:t>FLOAT(</w:t>
+      </w:r>
+      <w:proofErr w:type="gramEnd"/>
+      <w:r>
+        <w:t>53) NULL</w:t>
       </w:r>
     </w:p>
     <w:p>
@@ -285,8 +516,21 @@
           <w:lang w:val="en-US"/>
         </w:rPr>
       </w:pPr>
-      <w:r>
-        <w:t>ReviewText NVARCHAR(2000) NULL</w:t>
+      <w:proofErr w:type="spellStart"/>
+      <w:r>
+        <w:t>ReviewText</w:t>
+      </w:r>
+      <w:proofErr w:type="spellEnd"/>
+      <w:r>
+        <w:t xml:space="preserve"> </w:t>
+      </w:r>
+      <w:proofErr w:type="gramStart"/>
+      <w:r>
+        <w:t>NVARCHAR(</w:t>
+      </w:r>
+      <w:proofErr w:type="gramEnd"/>
+      <w:r>
+        <w:t>2000) NULL</w:t>
       </w:r>
     </w:p>
     <w:p>
@@ -300,8 +544,21 @@
           <w:lang w:val="en-US"/>
         </w:rPr>
       </w:pPr>
-      <w:r>
-        <w:t>PictureLocation NVARCHAR(500) NULL</w:t>
+      <w:proofErr w:type="spellStart"/>
+      <w:r>
+        <w:t>PictureLocation</w:t>
+      </w:r>
+      <w:proofErr w:type="spellEnd"/>
+      <w:r>
+        <w:t xml:space="preserve"> </w:t>
+      </w:r>
+      <w:proofErr w:type="gramStart"/>
+      <w:r>
+        <w:t>NVARCHAR(</w:t>
+      </w:r>
+      <w:proofErr w:type="gramEnd"/>
+      <w:r>
+        <w:t>500) NULL</w:t>
       </w:r>
     </w:p>
     <w:p>
@@ -312,9 +569,11 @@
           <w:numId w:val="1"/>
         </w:numPr>
       </w:pPr>
+      <w:proofErr w:type="spellStart"/>
       <w:r>
         <w:t>UserProfile</w:t>
       </w:r>
+      <w:proofErr w:type="spellEnd"/>
     </w:p>
     <w:p>
       <w:pPr>
@@ -325,7 +584,21 @@
         </w:numPr>
       </w:pPr>
       <w:r>
-        <w:t>Id INT PK IDENTITY(1,1)</w:t>
+        <w:t xml:space="preserve">Id INT PK </w:t>
+      </w:r>
+      <w:proofErr w:type="gramStart"/>
+      <w:r>
+        <w:t>IDENTITY(</w:t>
+      </w:r>
+      <w:proofErr w:type="gramEnd"/>
+      <w:r>
+        <w:t>1,</w:t>
+      </w:r>
+      <w:r>
+        <w:t xml:space="preserve"> </w:t>
+      </w:r>
+      <w:r>
+        <w:t>1)</w:t>
       </w:r>
     </w:p>
     <w:sectPr>

</xml_diff>

<commit_message>
Addet frontend and extendet database connections
</commit_message>
<xml_diff>
--- a/Additional material/Database design.docx
+++ b/Additional material/Database design.docx
@@ -254,13 +254,33 @@
         <w:rPr>
           <w:lang w:val="en-US"/>
         </w:rPr>
-        <w:t xml:space="preserve"> INT </w:t>
+        <w:t xml:space="preserve"> </w:t>
       </w:r>
       <w:proofErr w:type="gramStart"/>
       <w:r>
         <w:rPr>
           <w:lang w:val="en-US"/>
         </w:rPr>
+        <w:t>NVARCHAR(</w:t>
+      </w:r>
+      <w:proofErr w:type="gramEnd"/>
+      <w:r>
+        <w:rPr>
+          <w:lang w:val="en-US"/>
+        </w:rPr>
+        <w:t>450)</w:t>
+      </w:r>
+      <w:r>
+        <w:rPr>
+          <w:lang w:val="en-US"/>
+        </w:rPr>
+        <w:t xml:space="preserve"> </w:t>
+      </w:r>
+      <w:proofErr w:type="gramStart"/>
+      <w:r>
+        <w:rPr>
+          <w:lang w:val="en-US"/>
+        </w:rPr>
         <w:t>FOREIGNKEY(</w:t>
       </w:r>
       <w:proofErr w:type="spellStart"/>
@@ -269,7 +289,7 @@
         <w:rPr>
           <w:lang w:val="en-US"/>
         </w:rPr>
-        <w:t>UserProfile</w:t>
+        <w:t>IdentityUser</w:t>
       </w:r>
       <w:proofErr w:type="spellEnd"/>
       <w:r>
@@ -338,7 +358,25 @@
         <w:rPr>
           <w:lang w:val="en-US"/>
         </w:rPr>
-        <w:t>SpotId</w:t>
+        <w:t>Burger</w:t>
+      </w:r>
+      <w:r>
+        <w:rPr>
+          <w:lang w:val="en-US"/>
+        </w:rPr>
+        <w:t>Spot</w:t>
+      </w:r>
+      <w:r>
+        <w:rPr>
+          <w:lang w:val="en-US"/>
+        </w:rPr>
+        <w:t>s</w:t>
+      </w:r>
+      <w:r>
+        <w:rPr>
+          <w:lang w:val="en-US"/>
+        </w:rPr>
+        <w:t>Id</w:t>
       </w:r>
       <w:proofErr w:type="spellEnd"/>
       <w:r>
@@ -407,17 +445,31 @@
         </w:rPr>
         <w:t xml:space="preserve"> </w:t>
       </w:r>
-      <w:r>
-        <w:rPr>
-          <w:lang w:val="en-US"/>
-        </w:rPr>
-        <w:t xml:space="preserve">INT </w:t>
-      </w:r>
       <w:proofErr w:type="gramStart"/>
       <w:r>
         <w:rPr>
           <w:lang w:val="en-US"/>
         </w:rPr>
+        <w:t>NVARCHAR(</w:t>
+      </w:r>
+      <w:proofErr w:type="gramEnd"/>
+      <w:r>
+        <w:rPr>
+          <w:lang w:val="en-US"/>
+        </w:rPr>
+        <w:t>450)</w:t>
+      </w:r>
+      <w:r>
+        <w:rPr>
+          <w:lang w:val="en-US"/>
+        </w:rPr>
+        <w:t xml:space="preserve"> </w:t>
+      </w:r>
+      <w:proofErr w:type="gramStart"/>
+      <w:r>
+        <w:rPr>
+          <w:lang w:val="en-US"/>
+        </w:rPr>
         <w:t>FOREIGNKEY(</w:t>
       </w:r>
       <w:proofErr w:type="spellStart"/>
@@ -426,7 +478,7 @@
         <w:rPr>
           <w:lang w:val="en-US"/>
         </w:rPr>
-        <w:t>UserProfile</w:t>
+        <w:t>IdentityUser</w:t>
       </w:r>
       <w:proofErr w:type="spellEnd"/>
       <w:r>
@@ -479,7 +531,7 @@
       </w:r>
       <w:proofErr w:type="spellEnd"/>
       <w:r>
-        <w:t xml:space="preserve"> DATETIME2 NOTNULL</w:t>
+        <w:t xml:space="preserve"> DATETIME2 NULL</w:t>
       </w:r>
     </w:p>
     <w:p>
@@ -498,11 +550,17 @@
       </w:r>
       <w:proofErr w:type="gramStart"/>
       <w:r>
-        <w:t>FLOAT(</w:t>
+        <w:t>DECIMAL(</w:t>
       </w:r>
       <w:proofErr w:type="gramEnd"/>
       <w:r>
-        <w:t>53) NULL</w:t>
+        <w:t>2</w:t>
+      </w:r>
+      <w:r>
+        <w:t>, 1)</w:t>
+      </w:r>
+      <w:r>
+        <w:t xml:space="preserve"> NULL</w:t>
       </w:r>
     </w:p>
     <w:p>
@@ -546,7 +604,10 @@
       </w:pPr>
       <w:proofErr w:type="spellStart"/>
       <w:r>
-        <w:t>PictureLocation</w:t>
+        <w:t>Picture</w:t>
+      </w:r>
+      <w:r>
+        <w:t>Name</w:t>
       </w:r>
       <w:proofErr w:type="spellEnd"/>
       <w:r>

</xml_diff>

<commit_message>
First atempt database setup done, before generating migration.
</commit_message>
<xml_diff>
--- a/Additional material/Database design.docx
+++ b/Additional material/Database design.docx
@@ -554,10 +554,7 @@
       </w:r>
       <w:proofErr w:type="gramEnd"/>
       <w:r>
-        <w:t>2</w:t>
-      </w:r>
-      <w:r>
-        <w:t>, 1)</w:t>
+        <w:t>2, 1)</w:t>
       </w:r>
       <w:r>
         <w:t xml:space="preserve"> NULL</w:t>
@@ -632,7 +629,10 @@
       </w:pPr>
       <w:proofErr w:type="spellStart"/>
       <w:r>
-        <w:t>UserProfile</w:t>
+        <w:rPr>
+          <w:lang w:val="en-US"/>
+        </w:rPr>
+        <w:t>IdentityUser</w:t>
       </w:r>
       <w:proofErr w:type="spellEnd"/>
     </w:p>
@@ -645,21 +645,24 @@
         </w:numPr>
       </w:pPr>
       <w:r>
-        <w:t xml:space="preserve">Id INT PK </w:t>
+        <w:t xml:space="preserve">Id </w:t>
       </w:r>
       <w:proofErr w:type="gramStart"/>
       <w:r>
-        <w:t>IDENTITY(</w:t>
+        <w:rPr>
+          <w:lang w:val="en-US"/>
+        </w:rPr>
+        <w:t>NVARCHAR(</w:t>
       </w:r>
       <w:proofErr w:type="gramEnd"/>
       <w:r>
-        <w:t>1,</w:t>
-      </w:r>
-      <w:r>
-        <w:t xml:space="preserve"> </w:t>
-      </w:r>
-      <w:r>
-        <w:t>1)</w:t>
+        <w:rPr>
+          <w:lang w:val="en-US"/>
+        </w:rPr>
+        <w:t>450)</w:t>
+      </w:r>
+      <w:r>
+        <w:t xml:space="preserve"> PK</w:t>
       </w:r>
     </w:p>
     <w:sectPr>

</xml_diff>